<commit_message>
Bug 2 fixed and logged.
Signed-off-by: EHummerston <magiktrev3@gmail.com>
</commit_message>
<xml_diff>
--- a/Debugging Log.docx
+++ b/Debugging Log.docx
@@ -25,15 +25,7 @@
     </w:p>
     <w:p>
       <w:r>
-        <w:t>‘</w:t>
-      </w:r>
-      <w:proofErr w:type="gramStart"/>
-      <w:r>
-        <w:t>balance</w:t>
-      </w:r>
-      <w:proofErr w:type="gramEnd"/>
-      <w:r>
-        <w:t>’ is a class variable integer of the player class, and its references appear here:</w:t>
+        <w:t>‘balance’ is a class variable integer of the player class, and its references appear here:</w:t>
       </w:r>
     </w:p>
     <w:p>
@@ -66,49 +58,7 @@
     </w:p>
     <w:p>
       <w:r>
-        <w:t xml:space="preserve">The three times that balance is adjusted are: in the constructor (naturally), in </w:t>
-      </w:r>
-      <w:proofErr w:type="spellStart"/>
-      <w:proofErr w:type="gramStart"/>
-      <w:r>
-        <w:t>takeBet</w:t>
-      </w:r>
-      <w:proofErr w:type="spellEnd"/>
-      <w:r>
-        <w:t>(</w:t>
-      </w:r>
-      <w:proofErr w:type="gramEnd"/>
-      <w:r>
-        <w:t xml:space="preserve">) and </w:t>
-      </w:r>
-      <w:proofErr w:type="spellStart"/>
-      <w:r>
-        <w:t>receiveWinnings</w:t>
-      </w:r>
-      <w:proofErr w:type="spellEnd"/>
-      <w:r>
-        <w:t xml:space="preserve">(). Thanks to intuitive method names I can infer that </w:t>
-      </w:r>
-      <w:proofErr w:type="spellStart"/>
-      <w:proofErr w:type="gramStart"/>
-      <w:r>
-        <w:t>takeBet</w:t>
-      </w:r>
-      <w:proofErr w:type="spellEnd"/>
-      <w:r>
-        <w:t>(</w:t>
-      </w:r>
-      <w:proofErr w:type="gramEnd"/>
-      <w:r>
-        <w:t xml:space="preserve">) is called before the player’s die pick is compared with the results, and </w:t>
-      </w:r>
-      <w:proofErr w:type="spellStart"/>
-      <w:r>
-        <w:t>receiveWinnings</w:t>
-      </w:r>
-      <w:proofErr w:type="spellEnd"/>
-      <w:r>
-        <w:t>() is called when the results fall in the player’s favour.</w:t>
+        <w:t>The three times that balance is adjusted are: in the constructor (naturally), in takeBet() and receiveWinnings(). Thanks to intuitive method names I can infer that takeBet() is called before the player’s die pick is compared with the results, and receiveWinnings() is called when the results fall in the player’s favour.</w:t>
       </w:r>
     </w:p>
     <w:p>
@@ -176,46 +126,12 @@
     </w:p>
     <w:p>
       <w:r>
-        <w:t xml:space="preserve">Fortunately both are called only in the one and same method: </w:t>
-      </w:r>
-      <w:proofErr w:type="spellStart"/>
-      <w:proofErr w:type="gramStart"/>
-      <w:r>
-        <w:t>Game.playRound</w:t>
-      </w:r>
-      <w:proofErr w:type="spellEnd"/>
-      <w:r>
-        <w:t>(</w:t>
-      </w:r>
-      <w:proofErr w:type="gramEnd"/>
-      <w:r>
-        <w:t>).</w:t>
-      </w:r>
-    </w:p>
-    <w:p>
-      <w:r>
-        <w:t xml:space="preserve">So in all bar one scenario, </w:t>
-      </w:r>
-      <w:proofErr w:type="spellStart"/>
-      <w:r>
-        <w:t>Player.balance</w:t>
-      </w:r>
-      <w:proofErr w:type="spellEnd"/>
-      <w:r>
-        <w:t xml:space="preserve"> is updated properly. The only time that balance is updated in the normal flow is in </w:t>
-      </w:r>
-      <w:proofErr w:type="spellStart"/>
-      <w:proofErr w:type="gramStart"/>
-      <w:r>
-        <w:t>Game.playRound</w:t>
-      </w:r>
-      <w:proofErr w:type="spellEnd"/>
-      <w:r>
-        <w:t>(</w:t>
-      </w:r>
-      <w:proofErr w:type="gramEnd"/>
-      <w:r>
-        <w:t>). The bug is most likely to be found here.</w:t>
+        <w:t>Fortunately both are called only in the one and same method: Game.playRound().</w:t>
+      </w:r>
+    </w:p>
+    <w:p>
+      <w:r>
+        <w:t>So in all bar one scenario, Player.balance is updated properly. The only time that balance is updated in the normal flow is in Game.playRound(). The bug is most likely to be found here.</w:t>
       </w:r>
     </w:p>
     <w:p>
@@ -284,30 +200,7 @@
     </w:p>
     <w:p>
       <w:r>
-        <w:t xml:space="preserve">Above is the state of the program at the first call to </w:t>
-      </w:r>
-      <w:proofErr w:type="spellStart"/>
-      <w:proofErr w:type="gramStart"/>
-      <w:r>
-        <w:t>Game.playRound</w:t>
-      </w:r>
-      <w:proofErr w:type="spellEnd"/>
-      <w:r>
-        <w:t>(</w:t>
-      </w:r>
-      <w:proofErr w:type="gramEnd"/>
-      <w:r>
-        <w:t xml:space="preserve">). </w:t>
-      </w:r>
-      <w:proofErr w:type="spellStart"/>
-      <w:proofErr w:type="gramStart"/>
-      <w:r>
-        <w:t>player.balance</w:t>
-      </w:r>
-      <w:proofErr w:type="spellEnd"/>
-      <w:proofErr w:type="gramEnd"/>
-      <w:r>
-        <w:t xml:space="preserve"> is set to 100 as it was initialised.</w:t>
+        <w:t>Above is the state of the program at the first call to Game.playRound(). player.balance is set to 100 as it was initialised.</w:t>
       </w:r>
     </w:p>
     <w:p>
@@ -380,36 +273,7 @@
         </w:rPr>
       </w:pPr>
       <w:r>
-        <w:t xml:space="preserve">The next breakpoint is just after the first </w:t>
-      </w:r>
-      <w:proofErr w:type="spellStart"/>
-      <w:proofErr w:type="gramStart"/>
-      <w:r>
-        <w:t>takeBet</w:t>
-      </w:r>
-      <w:proofErr w:type="spellEnd"/>
-      <w:r>
-        <w:t>(</w:t>
-      </w:r>
-      <w:proofErr w:type="gramEnd"/>
-      <w:r>
-        <w:t xml:space="preserve">) call. </w:t>
-      </w:r>
-      <w:proofErr w:type="gramStart"/>
-      <w:r>
-        <w:t>bet</w:t>
-      </w:r>
-      <w:proofErr w:type="gramEnd"/>
-      <w:r>
-        <w:t xml:space="preserve"> is 5, so </w:t>
-      </w:r>
-      <w:proofErr w:type="spellStart"/>
-      <w:r>
-        <w:t>takeBet</w:t>
-      </w:r>
-      <w:proofErr w:type="spellEnd"/>
-      <w:r>
-        <w:t xml:space="preserve">() has subtract 5 from 100. </w:t>
+        <w:t xml:space="preserve">The next breakpoint is just after the first takeBet() call. bet is 5, so takeBet() has subtract 5 from 100. </w:t>
       </w:r>
       <w:r>
         <w:rPr>
@@ -569,29 +433,17 @@
           <w:rFonts w:ascii="Courier New" w:hAnsi="Courier New" w:cs="Courier New"/>
         </w:rPr>
       </w:pPr>
-      <w:proofErr w:type="spellStart"/>
-      <w:proofErr w:type="gramStart"/>
       <w:r>
         <w:rPr>
           <w:rFonts w:ascii="Courier New" w:hAnsi="Courier New" w:cs="Courier New"/>
         </w:rPr>
-        <w:t>int</w:t>
-      </w:r>
-      <w:proofErr w:type="spellEnd"/>
-      <w:proofErr w:type="gramEnd"/>
-      <w:r>
-        <w:rPr>
-          <w:rFonts w:ascii="Courier New" w:hAnsi="Courier New" w:cs="Courier New"/>
-        </w:rPr>
-        <w:t xml:space="preserve"> winnings = matches * bet;</w:t>
-      </w:r>
-    </w:p>
-    <w:p>
-      <w:proofErr w:type="gramStart"/>
+        <w:t>int winnings = matches * bet;</w:t>
+      </w:r>
+    </w:p>
+    <w:p>
       <w:r>
         <w:t>becomes</w:t>
       </w:r>
-      <w:proofErr w:type="gramEnd"/>
     </w:p>
     <w:p>
       <w:pPr>
@@ -599,39 +451,16 @@
           <w:rFonts w:ascii="Courier New" w:hAnsi="Courier New" w:cs="Courier New"/>
         </w:rPr>
       </w:pPr>
-      <w:proofErr w:type="spellStart"/>
-      <w:proofErr w:type="gramStart"/>
       <w:r>
         <w:rPr>
           <w:rFonts w:ascii="Courier New" w:hAnsi="Courier New" w:cs="Courier New"/>
         </w:rPr>
-        <w:t>int</w:t>
-      </w:r>
-      <w:proofErr w:type="spellEnd"/>
-      <w:proofErr w:type="gramEnd"/>
-      <w:r>
-        <w:rPr>
-          <w:rFonts w:ascii="Courier New" w:hAnsi="Courier New" w:cs="Courier New"/>
-        </w:rPr>
-        <w:t xml:space="preserve"> winnings = (matches + 1) * bet;</w:t>
-      </w:r>
-    </w:p>
-    <w:p>
-      <w:r>
-        <w:t xml:space="preserve">This is safe because the condition for progressing to </w:t>
-      </w:r>
-      <w:proofErr w:type="spellStart"/>
-      <w:proofErr w:type="gramStart"/>
-      <w:r>
-        <w:t>player.receiveWinnings</w:t>
-      </w:r>
-      <w:proofErr w:type="spellEnd"/>
-      <w:r>
-        <w:t>(</w:t>
-      </w:r>
-      <w:proofErr w:type="gramEnd"/>
-      <w:r>
-        <w:t>) is that matches &gt; 0. This was functional before and has not been changed.</w:t>
+        <w:t>int winnings = (matches + 1) * bet;</w:t>
+      </w:r>
+    </w:p>
+    <w:p>
+      <w:r>
+        <w:t>This is safe because the condition for progressing to player.receiveWinnings() is that matches &gt; 0. This was functional before and has not been changed.</w:t>
       </w:r>
     </w:p>
     <w:p>
@@ -662,6 +491,86 @@
       </w:r>
     </w:p>
     <w:p>
+      <w:r>
+        <w:t>The game ending as described in bug 2 occurs at the end of a while loop in the Main class. It is easy to look at the conditions of this class and determine the error.</w:t>
+      </w:r>
+      <w:r>
+        <w:pict>
+          <v:shape id="_x0000_i1032" type="#_x0000_t75" style="width:382.5pt;height:216.75pt">
+            <v:imagedata r:id="rId16" o:title="2015-10-30_22-36-47"/>
+          </v:shape>
+        </w:pict>
+      </w:r>
+    </w:p>
+    <w:p>
+      <w:r>
+        <w:t>This is the beginning of the while loop in question. It is immediately apparent that the problem lies not on the right side of the AND operator, as the bug specifies the game ending when the player’s balance is 5 (5 is less than 200, so the right side of the AND operation is true in that case).</w:t>
+      </w:r>
+    </w:p>
+    <w:p>
+      <w:r>
+        <w:t>In the circumstances listed in Bug 2, limit is 0 and (it is implied that) bet is 5. With that in mind, we examine Player.balanceExceedsLimitBy():</w:t>
+      </w:r>
+    </w:p>
+    <w:p>
+      <w:r>
+        <w:pict>
+          <v:shape id="_x0000_i1033" type="#_x0000_t75" style="width:315.75pt;height:35.25pt">
+            <v:imagedata r:id="rId17" o:title="2015-10-30_22-41-40"/>
+          </v:shape>
+        </w:pict>
+      </w:r>
+    </w:p>
+    <w:p>
+      <w:r>
+        <w:t>The game ends when this method returns false. The intended return value when limit = 0 and bet (or amount) = balance = 5 is true.</w:t>
+      </w:r>
+    </w:p>
+    <w:p>
+      <w:r>
+        <w:t>Balance (5) – amount (5) = 0</w:t>
+      </w:r>
+    </w:p>
+    <w:p>
+      <w:r>
+        <w:t>0 &gt; 0 = false</w:t>
+      </w:r>
+    </w:p>
+    <w:p>
+      <w:r>
+        <w:t>The solution to this bug is to change the Boolean operator in Player.balanceExceedsLimitBy() to be &gt;=.</w:t>
+      </w:r>
+      <w:r>
+        <w:br/>
+      </w:r>
+      <w:r>
+        <w:pict>
+          <v:shape id="_x0000_i1034" type="#_x0000_t75" style="width:188.25pt;height:1in">
+            <v:imagedata r:id="rId18" o:title="2015-10-30_22-51-06"/>
+          </v:shape>
+        </w:pict>
+      </w:r>
+    </w:p>
+    <w:p>
+      <w:r>
+        <w:t xml:space="preserve">Here are the intended results of the </w:t>
+      </w:r>
+      <w:r>
+        <w:t>bug fix: the player now loses at 0 and not 5.</w:t>
+      </w:r>
+    </w:p>
+    <w:p>
+      <w:pPr>
+        <w:rPr>
+          <w:i/>
+        </w:rPr>
+      </w:pPr>
+      <w:r>
+        <w:rPr>
+          <w:i/>
+        </w:rPr>
+        <w:t>There is a similar bug in the Player class, in the balanceExceedsLimit() method. This method is unused, but I fixed it nonetheless.</w:t>
+      </w:r>
       <w:bookmarkStart w:id="0" w:name="_GoBack"/>
       <w:bookmarkEnd w:id="0"/>
     </w:p>

</xml_diff>